<commit_message>
user Tue 04/14/2020 17:47:22.64
</commit_message>
<xml_diff>
--- a/imageLib/geoTagDetsils/GEOtag details.docx
+++ b/imageLib/geoTagDetsils/GEOtag details.docx
@@ -7,7 +7,15 @@
         <w:pStyle w:val="NoSpacing"/>
       </w:pPr>
       <w:r>
-        <w:t>34853 : {0: b'\x02\x02\x00\x00', 1: 'N', 2: ((51, 1), (30, 1), (1478, 100)), 3: 'W', 4: ((0, 1), (4, 1), (2847, 100)), 5: b'\x00', 6: (7788, 100), 7: ((12, 1), (13, 1), (40, 1)), 11: (11965, 1000), 27: b'ASCII\x00\x00\x00fused', 29: '2018:08:22'}</w:t>
+        <w:t xml:space="preserve">34853 : {0: b'\x02\x02\x00\x00', 1: 'N', 2: ((51, 1), (30, 1), (1478, 100)), 3: 'W', 4: ((0, 1), (4, 1), (2847, 100)), 5: b'\x00', 6: (7788, 100), 7: ((12, 1), (13, 1), (40, 1)), 11: (11965, 1000), 27: </w:t>
+      </w:r>
+      <w:proofErr w:type="spellStart"/>
+      <w:r>
+        <w:t>b'ASCII</w:t>
+      </w:r>
+      <w:proofErr w:type="spellEnd"/>
+      <w:r>
+        <w:t>\x00\x00\x00fused', 29: '2018:08:22'}</w:t>
       </w:r>
     </w:p>
     <w:p>
@@ -59,28 +67,69 @@
           <w:szCs w:val="24"/>
         </w:rPr>
       </w:pPr>
-      <w:r>
-        <w:rPr>
-          <w:sz w:val="24"/>
-          <w:szCs w:val="24"/>
-        </w:rPr>
-        <w:t xml:space="preserve">img = Image.open(path) </w:t>
-      </w:r>
-    </w:p>
-    <w:p>
-      <w:pPr>
-        <w:pStyle w:val="NoSpacing"/>
-        <w:rPr>
-          <w:sz w:val="24"/>
-          <w:szCs w:val="24"/>
-        </w:rPr>
-      </w:pPr>
-      <w:r>
-        <w:rPr>
-          <w:sz w:val="24"/>
-          <w:szCs w:val="24"/>
-        </w:rPr>
-        <w:t xml:space="preserve">#img.show() </w:t>
+      <w:proofErr w:type="spellStart"/>
+      <w:r>
+        <w:rPr>
+          <w:sz w:val="24"/>
+          <w:szCs w:val="24"/>
+        </w:rPr>
+        <w:t>img</w:t>
+      </w:r>
+      <w:proofErr w:type="spellEnd"/>
+      <w:r>
+        <w:rPr>
+          <w:sz w:val="24"/>
+          <w:szCs w:val="24"/>
+        </w:rPr>
+        <w:t xml:space="preserve"> = </w:t>
+      </w:r>
+      <w:proofErr w:type="spellStart"/>
+      <w:r>
+        <w:rPr>
+          <w:sz w:val="24"/>
+          <w:szCs w:val="24"/>
+        </w:rPr>
+        <w:t>Image.open</w:t>
+      </w:r>
+      <w:proofErr w:type="spellEnd"/>
+      <w:r>
+        <w:rPr>
+          <w:sz w:val="24"/>
+          <w:szCs w:val="24"/>
+        </w:rPr>
+        <w:t xml:space="preserve">(path) </w:t>
+      </w:r>
+    </w:p>
+    <w:p>
+      <w:pPr>
+        <w:pStyle w:val="NoSpacing"/>
+        <w:rPr>
+          <w:sz w:val="24"/>
+          <w:szCs w:val="24"/>
+        </w:rPr>
+      </w:pPr>
+      <w:r>
+        <w:rPr>
+          <w:sz w:val="24"/>
+          <w:szCs w:val="24"/>
+        </w:rPr>
+        <w:t>#</w:t>
+      </w:r>
+      <w:proofErr w:type="spellStart"/>
+      <w:r>
+        <w:rPr>
+          <w:sz w:val="24"/>
+          <w:szCs w:val="24"/>
+        </w:rPr>
+        <w:t>img.show</w:t>
+      </w:r>
+      <w:proofErr w:type="spellEnd"/>
+      <w:r>
+        <w:rPr>
+          <w:sz w:val="24"/>
+          <w:szCs w:val="24"/>
+        </w:rPr>
+        <w:t xml:space="preserve">() </w:t>
       </w:r>
     </w:p>
     <w:p>
@@ -112,7 +161,23 @@
           <w:sz w:val="24"/>
           <w:szCs w:val="24"/>
         </w:rPr>
-        <w:t xml:space="preserve">print(img.format) </w:t>
+        <w:t>print(</w:t>
+      </w:r>
+      <w:proofErr w:type="spellStart"/>
+      <w:r>
+        <w:rPr>
+          <w:sz w:val="24"/>
+          <w:szCs w:val="24"/>
+        </w:rPr>
+        <w:t>img.format</w:t>
+      </w:r>
+      <w:proofErr w:type="spellEnd"/>
+      <w:r>
+        <w:rPr>
+          <w:sz w:val="24"/>
+          <w:szCs w:val="24"/>
+        </w:rPr>
+        <w:t xml:space="preserve">) </w:t>
       </w:r>
     </w:p>
     <w:p>
@@ -160,67 +225,151 @@
           <w:sz w:val="24"/>
           <w:szCs w:val="24"/>
         </w:rPr>
-        <w:t xml:space="preserve">print(img.mode) </w:t>
-      </w:r>
-    </w:p>
-    <w:p>
-      <w:pPr>
-        <w:pStyle w:val="NoSpacing"/>
-        <w:rPr>
-          <w:sz w:val="24"/>
-          <w:szCs w:val="24"/>
-        </w:rPr>
-      </w:pPr>
-      <w:r>
-        <w:rPr>
-          <w:sz w:val="24"/>
-          <w:szCs w:val="24"/>
-        </w:rPr>
-        <w:t>dic = img._getexif()</w:t>
-      </w:r>
-    </w:p>
-    <w:p>
-      <w:pPr>
-        <w:pStyle w:val="NoSpacing"/>
-      </w:pPr>
-      <w:r>
-        <w:t>width = dic.get(34853)</w:t>
-      </w:r>
-    </w:p>
-    <w:p>
-      <w:pPr>
-        <w:pStyle w:val="NoSpacing"/>
-      </w:pPr>
-    </w:p>
-    <w:p>
-      <w:pPr>
-        <w:pStyle w:val="NoSpacing"/>
-      </w:pPr>
-      <w:r>
-        <w:t>for x in dic:</w:t>
-      </w:r>
-    </w:p>
-    <w:p>
-      <w:pPr>
-        <w:pStyle w:val="NoSpacing"/>
-      </w:pPr>
-      <w:r>
-        <w:t xml:space="preserve">  print(x,":", dic.get(x))</w:t>
-      </w:r>
-    </w:p>
-    <w:p>
-      <w:pPr>
-        <w:pStyle w:val="NoSpacing"/>
-      </w:pPr>
-    </w:p>
-    <w:p>
-      <w:pPr>
-        <w:pStyle w:val="NoSpacing"/>
-      </w:pPr>
-    </w:p>
-    <w:p>
-      <w:pPr>
-        <w:pStyle w:val="NoSpacing"/>
+        <w:t>print(</w:t>
+      </w:r>
+      <w:proofErr w:type="spellStart"/>
+      <w:r>
+        <w:rPr>
+          <w:sz w:val="24"/>
+          <w:szCs w:val="24"/>
+        </w:rPr>
+        <w:t>img.mode</w:t>
+      </w:r>
+      <w:proofErr w:type="spellEnd"/>
+      <w:r>
+        <w:rPr>
+          <w:sz w:val="24"/>
+          <w:szCs w:val="24"/>
+        </w:rPr>
+        <w:t xml:space="preserve">) </w:t>
+      </w:r>
+    </w:p>
+    <w:p>
+      <w:pPr>
+        <w:pStyle w:val="NoSpacing"/>
+        <w:rPr>
+          <w:sz w:val="24"/>
+          <w:szCs w:val="24"/>
+        </w:rPr>
+      </w:pPr>
+      <w:proofErr w:type="spellStart"/>
+      <w:r>
+        <w:rPr>
+          <w:sz w:val="24"/>
+          <w:szCs w:val="24"/>
+        </w:rPr>
+        <w:t>dic</w:t>
+      </w:r>
+      <w:proofErr w:type="spellEnd"/>
+      <w:r>
+        <w:rPr>
+          <w:sz w:val="24"/>
+          <w:szCs w:val="24"/>
+        </w:rPr>
+        <w:t xml:space="preserve"> = </w:t>
+      </w:r>
+      <w:proofErr w:type="spellStart"/>
+      <w:r>
+        <w:rPr>
+          <w:sz w:val="24"/>
+          <w:szCs w:val="24"/>
+        </w:rPr>
+        <w:t>img</w:t>
+      </w:r>
+      <w:proofErr w:type="spellEnd"/>
+      <w:r>
+        <w:rPr>
+          <w:sz w:val="24"/>
+          <w:szCs w:val="24"/>
+        </w:rPr>
+        <w:t>._</w:t>
+      </w:r>
+      <w:proofErr w:type="spellStart"/>
+      <w:r>
+        <w:rPr>
+          <w:sz w:val="24"/>
+          <w:szCs w:val="24"/>
+        </w:rPr>
+        <w:t>getexif</w:t>
+      </w:r>
+      <w:proofErr w:type="spellEnd"/>
+      <w:r>
+        <w:rPr>
+          <w:sz w:val="24"/>
+          <w:szCs w:val="24"/>
+        </w:rPr>
+        <w:t>()</w:t>
+      </w:r>
+    </w:p>
+    <w:p>
+      <w:pPr>
+        <w:pStyle w:val="NoSpacing"/>
+      </w:pPr>
+      <w:r>
+        <w:t xml:space="preserve">width = </w:t>
+      </w:r>
+      <w:proofErr w:type="spellStart"/>
+      <w:r>
+        <w:t>dic.get</w:t>
+      </w:r>
+      <w:proofErr w:type="spellEnd"/>
+      <w:r>
+        <w:t>(34853)</w:t>
+      </w:r>
+    </w:p>
+    <w:p>
+      <w:pPr>
+        <w:pStyle w:val="NoSpacing"/>
+      </w:pPr>
+    </w:p>
+    <w:p>
+      <w:pPr>
+        <w:pStyle w:val="NoSpacing"/>
+      </w:pPr>
+      <w:r>
+        <w:t xml:space="preserve">for x in </w:t>
+      </w:r>
+      <w:proofErr w:type="spellStart"/>
+      <w:r>
+        <w:t>dic</w:t>
+      </w:r>
+      <w:proofErr w:type="spellEnd"/>
+      <w:r>
+        <w:t>:</w:t>
+      </w:r>
+    </w:p>
+    <w:p>
+      <w:pPr>
+        <w:pStyle w:val="NoSpacing"/>
+      </w:pPr>
+      <w:r>
+        <w:t xml:space="preserve">  print(x,":", </w:t>
+      </w:r>
+      <w:proofErr w:type="spellStart"/>
+      <w:r>
+        <w:t>dic.get</w:t>
+      </w:r>
+      <w:proofErr w:type="spellEnd"/>
+      <w:r>
+        <w:t>(x))</w:t>
+      </w:r>
+    </w:p>
+    <w:p>
+      <w:pPr>
+        <w:pStyle w:val="NoSpacing"/>
+      </w:pPr>
+    </w:p>
+    <w:p>
+      <w:pPr>
+        <w:pStyle w:val="NoSpacing"/>
+      </w:pPr>
+    </w:p>
+    <w:p>
+      <w:pPr>
+        <w:pStyle w:val="NoSpacing"/>
+        <w:rPr>
+          <w:rStyle w:val="Hyperlink"/>
+        </w:rPr>
       </w:pPr>
       <w:hyperlink r:id="rId4" w:history="1">
         <w:r>
@@ -234,8 +383,595 @@
     <w:p>
       <w:pPr>
         <w:pStyle w:val="NoSpacing"/>
-      </w:pPr>
-      <w:r>
+        <w:rPr>
+          <w:rStyle w:val="Hyperlink"/>
+        </w:rPr>
+      </w:pPr>
+    </w:p>
+    <w:p>
+      <w:pPr>
+        <w:pStyle w:val="NoSpacing"/>
+        <w:rPr>
+          <w:rStyle w:val="Hyperlink"/>
+        </w:rPr>
+      </w:pPr>
+    </w:p>
+    <w:p>
+      <w:pPr>
+        <w:pStyle w:val="NoSpacing"/>
+        <w:rPr>
+          <w:rStyle w:val="Hyperlink"/>
+        </w:rPr>
+      </w:pPr>
+      <w:r>
+        <w:rPr>
+          <w:rStyle w:val="Hyperlink"/>
+        </w:rPr>
+        <w:t xml:space="preserve"># prints mode of image </w:t>
+      </w:r>
+    </w:p>
+    <w:p>
+      <w:pPr>
+        <w:pStyle w:val="NoSpacing"/>
+        <w:rPr>
+          <w:rStyle w:val="Hyperlink"/>
+        </w:rPr>
+      </w:pPr>
+      <w:r>
+        <w:rPr>
+          <w:rStyle w:val="Hyperlink"/>
+        </w:rPr>
+        <w:t>print(</w:t>
+      </w:r>
+      <w:proofErr w:type="spellStart"/>
+      <w:r>
+        <w:rPr>
+          <w:rStyle w:val="Hyperlink"/>
+        </w:rPr>
+        <w:t>img.mode</w:t>
+      </w:r>
+      <w:proofErr w:type="spellEnd"/>
+      <w:r>
+        <w:rPr>
+          <w:rStyle w:val="Hyperlink"/>
+        </w:rPr>
+        <w:t xml:space="preserve">) </w:t>
+      </w:r>
+    </w:p>
+    <w:p>
+      <w:pPr>
+        <w:pStyle w:val="NoSpacing"/>
+        <w:rPr>
+          <w:rStyle w:val="Hyperlink"/>
+        </w:rPr>
+      </w:pPr>
+      <w:proofErr w:type="spellStart"/>
+      <w:r>
+        <w:rPr>
+          <w:rStyle w:val="Hyperlink"/>
+        </w:rPr>
+        <w:t>dic</w:t>
+      </w:r>
+      <w:proofErr w:type="spellEnd"/>
+      <w:r>
+        <w:rPr>
+          <w:rStyle w:val="Hyperlink"/>
+        </w:rPr>
+        <w:t xml:space="preserve"> = </w:t>
+      </w:r>
+      <w:proofErr w:type="spellStart"/>
+      <w:r>
+        <w:rPr>
+          <w:rStyle w:val="Hyperlink"/>
+        </w:rPr>
+        <w:t>img</w:t>
+      </w:r>
+      <w:proofErr w:type="spellEnd"/>
+      <w:r>
+        <w:rPr>
+          <w:rStyle w:val="Hyperlink"/>
+        </w:rPr>
+        <w:t>._</w:t>
+      </w:r>
+      <w:proofErr w:type="spellStart"/>
+      <w:r>
+        <w:rPr>
+          <w:rStyle w:val="Hyperlink"/>
+        </w:rPr>
+        <w:t>getexif</w:t>
+      </w:r>
+      <w:proofErr w:type="spellEnd"/>
+      <w:r>
+        <w:rPr>
+          <w:rStyle w:val="Hyperlink"/>
+        </w:rPr>
+        <w:t>()</w:t>
+      </w:r>
+    </w:p>
+    <w:p>
+      <w:pPr>
+        <w:pStyle w:val="NoSpacing"/>
+        <w:rPr>
+          <w:rStyle w:val="Hyperlink"/>
+        </w:rPr>
+      </w:pPr>
+      <w:r>
+        <w:rPr>
+          <w:rStyle w:val="Hyperlink"/>
+        </w:rPr>
+        <w:t xml:space="preserve">width = </w:t>
+      </w:r>
+      <w:proofErr w:type="spellStart"/>
+      <w:r>
+        <w:rPr>
+          <w:rStyle w:val="Hyperlink"/>
+        </w:rPr>
+        <w:t>dic.get</w:t>
+      </w:r>
+      <w:proofErr w:type="spellEnd"/>
+      <w:r>
+        <w:rPr>
+          <w:rStyle w:val="Hyperlink"/>
+        </w:rPr>
+        <w:t>(40963)</w:t>
+      </w:r>
+    </w:p>
+    <w:p>
+      <w:pPr>
+        <w:pStyle w:val="NoSpacing"/>
+        <w:rPr>
+          <w:rStyle w:val="Hyperlink"/>
+        </w:rPr>
+      </w:pPr>
+      <w:r>
+        <w:rPr>
+          <w:rStyle w:val="Hyperlink"/>
+        </w:rPr>
+        <w:t xml:space="preserve">height = </w:t>
+      </w:r>
+      <w:proofErr w:type="spellStart"/>
+      <w:r>
+        <w:rPr>
+          <w:rStyle w:val="Hyperlink"/>
+        </w:rPr>
+        <w:t>dic.get</w:t>
+      </w:r>
+      <w:proofErr w:type="spellEnd"/>
+      <w:r>
+        <w:rPr>
+          <w:rStyle w:val="Hyperlink"/>
+        </w:rPr>
+        <w:t>(40962)</w:t>
+      </w:r>
+    </w:p>
+    <w:p>
+      <w:pPr>
+        <w:pStyle w:val="NoSpacing"/>
+        <w:rPr>
+          <w:rStyle w:val="Hyperlink"/>
+        </w:rPr>
+      </w:pPr>
+      <w:r>
+        <w:rPr>
+          <w:rStyle w:val="Hyperlink"/>
+        </w:rPr>
+        <w:t xml:space="preserve">camera = </w:t>
+      </w:r>
+      <w:proofErr w:type="spellStart"/>
+      <w:r>
+        <w:rPr>
+          <w:rStyle w:val="Hyperlink"/>
+        </w:rPr>
+        <w:t>dic.get</w:t>
+      </w:r>
+      <w:proofErr w:type="spellEnd"/>
+      <w:r>
+        <w:rPr>
+          <w:rStyle w:val="Hyperlink"/>
+        </w:rPr>
+        <w:t>(271)</w:t>
+      </w:r>
+    </w:p>
+    <w:p>
+      <w:pPr>
+        <w:pStyle w:val="NoSpacing"/>
+        <w:rPr>
+          <w:rStyle w:val="Hyperlink"/>
+        </w:rPr>
+      </w:pPr>
+      <w:r>
+        <w:rPr>
+          <w:rStyle w:val="Hyperlink"/>
+        </w:rPr>
+        <w:t xml:space="preserve">model = </w:t>
+      </w:r>
+      <w:proofErr w:type="spellStart"/>
+      <w:r>
+        <w:rPr>
+          <w:rStyle w:val="Hyperlink"/>
+        </w:rPr>
+        <w:t>dic.get</w:t>
+      </w:r>
+      <w:proofErr w:type="spellEnd"/>
+      <w:r>
+        <w:rPr>
+          <w:rStyle w:val="Hyperlink"/>
+        </w:rPr>
+        <w:t>(272)</w:t>
+      </w:r>
+    </w:p>
+    <w:p>
+      <w:pPr>
+        <w:pStyle w:val="NoSpacing"/>
+        <w:rPr>
+          <w:rStyle w:val="Hyperlink"/>
+        </w:rPr>
+      </w:pPr>
+      <w:proofErr w:type="spellStart"/>
+      <w:r>
+        <w:rPr>
+          <w:rStyle w:val="Hyperlink"/>
+        </w:rPr>
+        <w:t>dttaken</w:t>
+      </w:r>
+      <w:proofErr w:type="spellEnd"/>
+      <w:r>
+        <w:rPr>
+          <w:rStyle w:val="Hyperlink"/>
+        </w:rPr>
+        <w:t xml:space="preserve"> = </w:t>
+      </w:r>
+      <w:proofErr w:type="spellStart"/>
+      <w:r>
+        <w:rPr>
+          <w:rStyle w:val="Hyperlink"/>
+        </w:rPr>
+        <w:t>dic.get</w:t>
+      </w:r>
+      <w:proofErr w:type="spellEnd"/>
+      <w:r>
+        <w:rPr>
+          <w:rStyle w:val="Hyperlink"/>
+        </w:rPr>
+        <w:t>(36868)</w:t>
+      </w:r>
+    </w:p>
+    <w:p>
+      <w:pPr>
+        <w:pStyle w:val="NoSpacing"/>
+        <w:rPr>
+          <w:rStyle w:val="Hyperlink"/>
+        </w:rPr>
+      </w:pPr>
+      <w:proofErr w:type="spellStart"/>
+      <w:r>
+        <w:rPr>
+          <w:rStyle w:val="Hyperlink"/>
+        </w:rPr>
+        <w:t>dtmod</w:t>
+      </w:r>
+      <w:proofErr w:type="spellEnd"/>
+      <w:r>
+        <w:rPr>
+          <w:rStyle w:val="Hyperlink"/>
+        </w:rPr>
+        <w:t xml:space="preserve">= </w:t>
+      </w:r>
+      <w:proofErr w:type="spellStart"/>
+      <w:r>
+        <w:rPr>
+          <w:rStyle w:val="Hyperlink"/>
+        </w:rPr>
+        <w:t>dic.get</w:t>
+      </w:r>
+      <w:proofErr w:type="spellEnd"/>
+      <w:r>
+        <w:rPr>
+          <w:rStyle w:val="Hyperlink"/>
+        </w:rPr>
+        <w:t>(36867)</w:t>
+      </w:r>
+    </w:p>
+    <w:p>
+      <w:pPr>
+        <w:pStyle w:val="NoSpacing"/>
+        <w:rPr>
+          <w:rStyle w:val="Hyperlink"/>
+        </w:rPr>
+      </w:pPr>
+      <w:proofErr w:type="spellStart"/>
+      <w:r>
+        <w:rPr>
+          <w:rStyle w:val="Hyperlink"/>
+        </w:rPr>
+        <w:t>fstop</w:t>
+      </w:r>
+      <w:proofErr w:type="spellEnd"/>
+      <w:r>
+        <w:rPr>
+          <w:rStyle w:val="Hyperlink"/>
+        </w:rPr>
+        <w:t xml:space="preserve">= </w:t>
+      </w:r>
+      <w:proofErr w:type="spellStart"/>
+      <w:r>
+        <w:rPr>
+          <w:rStyle w:val="Hyperlink"/>
+        </w:rPr>
+        <w:t>dic.get</w:t>
+      </w:r>
+      <w:proofErr w:type="spellEnd"/>
+      <w:r>
+        <w:rPr>
+          <w:rStyle w:val="Hyperlink"/>
+        </w:rPr>
+        <w:t>(42036)</w:t>
+      </w:r>
+    </w:p>
+    <w:p>
+      <w:pPr>
+        <w:pStyle w:val="NoSpacing"/>
+        <w:rPr>
+          <w:rStyle w:val="Hyperlink"/>
+        </w:rPr>
+      </w:pPr>
+      <w:r>
+        <w:rPr>
+          <w:rStyle w:val="Hyperlink"/>
+        </w:rPr>
+        <w:t xml:space="preserve">exposure = </w:t>
+      </w:r>
+      <w:proofErr w:type="spellStart"/>
+      <w:r>
+        <w:rPr>
+          <w:rStyle w:val="Hyperlink"/>
+        </w:rPr>
+        <w:t>dic.get</w:t>
+      </w:r>
+      <w:proofErr w:type="spellEnd"/>
+      <w:r>
+        <w:rPr>
+          <w:rStyle w:val="Hyperlink"/>
+        </w:rPr>
+        <w:t xml:space="preserve">(40960) </w:t>
+      </w:r>
+    </w:p>
+    <w:p>
+      <w:pPr>
+        <w:pStyle w:val="NoSpacing"/>
+        <w:rPr>
+          <w:rStyle w:val="Hyperlink"/>
+        </w:rPr>
+      </w:pPr>
+      <w:r>
+        <w:rPr>
+          <w:rStyle w:val="Hyperlink"/>
+        </w:rPr>
+        <w:lastRenderedPageBreak/>
+        <w:t>orientation=</w:t>
+      </w:r>
+      <w:proofErr w:type="spellStart"/>
+      <w:r>
+        <w:rPr>
+          <w:rStyle w:val="Hyperlink"/>
+        </w:rPr>
+        <w:t>dic.get</w:t>
+      </w:r>
+      <w:proofErr w:type="spellEnd"/>
+      <w:r>
+        <w:rPr>
+          <w:rStyle w:val="Hyperlink"/>
+        </w:rPr>
+        <w:t>(274)</w:t>
+      </w:r>
+    </w:p>
+    <w:p>
+      <w:pPr>
+        <w:pStyle w:val="NoSpacing"/>
+        <w:rPr>
+          <w:rStyle w:val="Hyperlink"/>
+        </w:rPr>
+      </w:pPr>
+      <w:r>
+        <w:rPr>
+          <w:rStyle w:val="Hyperlink"/>
+        </w:rPr>
+        <w:t xml:space="preserve">flash = </w:t>
+      </w:r>
+      <w:proofErr w:type="spellStart"/>
+      <w:r>
+        <w:rPr>
+          <w:rStyle w:val="Hyperlink"/>
+        </w:rPr>
+        <w:t>dic.get</w:t>
+      </w:r>
+      <w:proofErr w:type="spellEnd"/>
+      <w:r>
+        <w:rPr>
+          <w:rStyle w:val="Hyperlink"/>
+        </w:rPr>
+        <w:t>(7385)</w:t>
+      </w:r>
+    </w:p>
+    <w:p>
+      <w:pPr>
+        <w:pStyle w:val="NoSpacing"/>
+        <w:rPr>
+          <w:rStyle w:val="Hyperlink"/>
+        </w:rPr>
+      </w:pPr>
+      <w:r>
+        <w:rPr>
+          <w:rStyle w:val="Hyperlink"/>
+        </w:rPr>
+        <w:t xml:space="preserve">shutter = </w:t>
+      </w:r>
+      <w:proofErr w:type="spellStart"/>
+      <w:r>
+        <w:rPr>
+          <w:rStyle w:val="Hyperlink"/>
+        </w:rPr>
+        <w:t>dic.get</w:t>
+      </w:r>
+      <w:proofErr w:type="spellEnd"/>
+      <w:r>
+        <w:rPr>
+          <w:rStyle w:val="Hyperlink"/>
+        </w:rPr>
+        <w:t>(37377)</w:t>
+      </w:r>
+    </w:p>
+    <w:p>
+      <w:pPr>
+        <w:pStyle w:val="NoSpacing"/>
+        <w:rPr>
+          <w:rStyle w:val="Hyperlink"/>
+        </w:rPr>
+      </w:pPr>
+      <w:proofErr w:type="spellStart"/>
+      <w:r>
+        <w:rPr>
+          <w:rStyle w:val="Hyperlink"/>
+        </w:rPr>
+        <w:t>apperture</w:t>
+      </w:r>
+      <w:proofErr w:type="spellEnd"/>
+      <w:r>
+        <w:rPr>
+          <w:rStyle w:val="Hyperlink"/>
+        </w:rPr>
+        <w:t>=</w:t>
+      </w:r>
+      <w:proofErr w:type="spellStart"/>
+      <w:r>
+        <w:rPr>
+          <w:rStyle w:val="Hyperlink"/>
+        </w:rPr>
+        <w:t>dic.get</w:t>
+      </w:r>
+      <w:proofErr w:type="spellEnd"/>
+      <w:r>
+        <w:rPr>
+          <w:rStyle w:val="Hyperlink"/>
+        </w:rPr>
+        <w:t xml:space="preserve">(37378) </w:t>
+      </w:r>
+    </w:p>
+    <w:p>
+      <w:pPr>
+        <w:pStyle w:val="NoSpacing"/>
+        <w:rPr>
+          <w:rStyle w:val="Hyperlink"/>
+        </w:rPr>
+      </w:pPr>
+      <w:proofErr w:type="spellStart"/>
+      <w:r>
+        <w:rPr>
+          <w:rStyle w:val="Hyperlink"/>
+        </w:rPr>
+        <w:t>isospeed</w:t>
+      </w:r>
+      <w:proofErr w:type="spellEnd"/>
+      <w:r>
+        <w:rPr>
+          <w:rStyle w:val="Hyperlink"/>
+        </w:rPr>
+        <w:t>=</w:t>
+      </w:r>
+      <w:proofErr w:type="spellStart"/>
+      <w:r>
+        <w:rPr>
+          <w:rStyle w:val="Hyperlink"/>
+        </w:rPr>
+        <w:t>dic.get</w:t>
+      </w:r>
+      <w:proofErr w:type="spellEnd"/>
+      <w:r>
+        <w:rPr>
+          <w:rStyle w:val="Hyperlink"/>
+        </w:rPr>
+        <w:t xml:space="preserve">(34855) </w:t>
+      </w:r>
+    </w:p>
+    <w:p>
+      <w:pPr>
+        <w:pStyle w:val="NoSpacing"/>
+        <w:rPr>
+          <w:rStyle w:val="Hyperlink"/>
+        </w:rPr>
+      </w:pPr>
+      <w:proofErr w:type="spellStart"/>
+      <w:r>
+        <w:rPr>
+          <w:rStyle w:val="Hyperlink"/>
+        </w:rPr>
+        <w:t>digzoom</w:t>
+      </w:r>
+      <w:proofErr w:type="spellEnd"/>
+      <w:r>
+        <w:rPr>
+          <w:rStyle w:val="Hyperlink"/>
+        </w:rPr>
+        <w:t>=</w:t>
+      </w:r>
+      <w:proofErr w:type="spellStart"/>
+      <w:r>
+        <w:rPr>
+          <w:rStyle w:val="Hyperlink"/>
+        </w:rPr>
+        <w:t>dic.get</w:t>
+      </w:r>
+      <w:proofErr w:type="spellEnd"/>
+      <w:r>
+        <w:rPr>
+          <w:rStyle w:val="Hyperlink"/>
+        </w:rPr>
+        <w:t>(41988)</w:t>
+      </w:r>
+    </w:p>
+    <w:p>
+      <w:pPr>
+        <w:pStyle w:val="NoSpacing"/>
+        <w:rPr>
+          <w:rStyle w:val="Hyperlink"/>
+        </w:rPr>
+      </w:pPr>
+      <w:proofErr w:type="spellStart"/>
+      <w:r>
+        <w:rPr>
+          <w:rStyle w:val="Hyperlink"/>
+        </w:rPr>
+        <w:t>exif</w:t>
+      </w:r>
+      <w:proofErr w:type="spellEnd"/>
+      <w:r>
+        <w:rPr>
+          <w:rStyle w:val="Hyperlink"/>
+        </w:rPr>
+        <w:t>=""</w:t>
+      </w:r>
+    </w:p>
+    <w:p>
+      <w:pPr>
+        <w:pStyle w:val="NoSpacing"/>
+        <w:rPr>
+          <w:rStyle w:val="Hyperlink"/>
+        </w:rPr>
+      </w:pPr>
+    </w:p>
+    <w:p>
+      <w:pPr>
+        <w:pStyle w:val="NoSpacing"/>
+      </w:pPr>
+    </w:p>
+    <w:p>
+      <w:pPr>
+        <w:pStyle w:val="NoSpacing"/>
+      </w:pPr>
+      <w:r>
+        <w:rPr>
+          <w:noProof/>
+        </w:rPr>
         <w:lastRenderedPageBreak/>
         <w:drawing>
           <wp:inline distT="0" distB="0" distL="0" distR="0" wp14:anchorId="77B925D4" wp14:editId="14ED3BEA">

</xml_diff>